<commit_message>
docs: atualizar arquivo indicacao livros
</commit_message>
<xml_diff>
--- a/indicacao_livros_estagiario_senior.docx
+++ b/indicacao_livros_estagiario_senior.docx
@@ -60,6 +60,24 @@
           <w:szCs w:val="24"/>
         </w:rPr>
       </w:pPr>
+      <w:r>
+        <w:rPr>
+          <w:rFonts w:ascii="Arial" w:hAnsi="Arial" w:cs="Arial"/>
+          <w:b/>
+          <w:bCs/>
+          <w:sz w:val="24"/>
+          <w:szCs w:val="24"/>
+        </w:rPr>
+        <w:t>Livro:</w:t>
+      </w:r>
+      <w:r>
+        <w:rPr>
+          <w:rFonts w:ascii="Arial" w:hAnsi="Arial" w:cs="Arial"/>
+          <w:sz w:val="24"/>
+          <w:szCs w:val="24"/>
+        </w:rPr>
+        <w:br/>
+      </w:r>
       <w:proofErr w:type="gramStart"/>
       <w:r>
         <w:rPr>
@@ -108,23 +126,7 @@
           <w:sz w:val="20"/>
           <w:szCs w:val="20"/>
         </w:rPr>
-        <w:t>(</w:t>
-      </w:r>
-      <w:r>
-        <w:rPr>
-          <w:rFonts w:ascii="Arial" w:hAnsi="Arial" w:cs="Arial"/>
-          <w:sz w:val="20"/>
-          <w:szCs w:val="20"/>
-        </w:rPr>
-        <w:t xml:space="preserve">Autor: </w:t>
-      </w:r>
-      <w:r>
-        <w:rPr>
-          <w:rFonts w:ascii="Arial" w:hAnsi="Arial" w:cs="Arial"/>
-          <w:sz w:val="20"/>
-          <w:szCs w:val="20"/>
-        </w:rPr>
-        <w:t>David Epstein)</w:t>
+        <w:t>(Autor: David Epstein)</w:t>
       </w:r>
       <w:r>
         <w:rPr>
@@ -157,6 +159,163 @@
           <w:szCs w:val="24"/>
         </w:rPr>
       </w:pPr>
+      <w:r>
+        <w:rPr>
+          <w:rFonts w:ascii="Arial" w:hAnsi="Arial" w:cs="Arial"/>
+          <w:b/>
+          <w:bCs/>
+          <w:sz w:val="24"/>
+          <w:szCs w:val="24"/>
+        </w:rPr>
+        <w:t>Livro:</w:t>
+      </w:r>
+      <w:r>
+        <w:rPr>
+          <w:rFonts w:ascii="Arial" w:hAnsi="Arial" w:cs="Arial"/>
+          <w:sz w:val="24"/>
+          <w:szCs w:val="24"/>
+        </w:rPr>
+        <w:br/>
+        <w:t>Pega a visão</w:t>
+      </w:r>
+      <w:r>
+        <w:rPr>
+          <w:rFonts w:ascii="Arial" w:hAnsi="Arial" w:cs="Arial"/>
+          <w:sz w:val="24"/>
+          <w:szCs w:val="24"/>
+        </w:rPr>
+        <w:br/>
+      </w:r>
+      <w:r>
+        <w:rPr>
+          <w:rFonts w:ascii="Arial" w:hAnsi="Arial" w:cs="Arial"/>
+          <w:sz w:val="20"/>
+          <w:szCs w:val="20"/>
+        </w:rPr>
+        <w:t>(Rick Chester)</w:t>
+      </w:r>
+      <w:r>
+        <w:rPr>
+          <w:rFonts w:ascii="Arial" w:hAnsi="Arial" w:cs="Arial"/>
+          <w:sz w:val="24"/>
+          <w:szCs w:val="24"/>
+        </w:rPr>
+        <w:br/>
+      </w:r>
+      <w:r>
+        <w:rPr>
+          <w:rFonts w:ascii="Arial" w:hAnsi="Arial" w:cs="Arial"/>
+          <w:sz w:val="24"/>
+          <w:szCs w:val="24"/>
+        </w:rPr>
+        <w:br/>
+        <w:t>A favela venceu</w:t>
+      </w:r>
+      <w:r>
+        <w:rPr>
+          <w:rFonts w:ascii="Arial" w:hAnsi="Arial" w:cs="Arial"/>
+          <w:sz w:val="24"/>
+          <w:szCs w:val="24"/>
+        </w:rPr>
+        <w:br/>
+      </w:r>
+      <w:r>
+        <w:rPr>
+          <w:rFonts w:ascii="Arial" w:hAnsi="Arial" w:cs="Arial"/>
+          <w:sz w:val="20"/>
+          <w:szCs w:val="20"/>
+        </w:rPr>
+        <w:t>(Rick Chester)</w:t>
+      </w:r>
+      <w:r>
+        <w:rPr>
+          <w:rFonts w:ascii="Arial" w:hAnsi="Arial" w:cs="Arial"/>
+          <w:sz w:val="20"/>
+          <w:szCs w:val="20"/>
+        </w:rPr>
+        <w:br/>
+      </w:r>
+    </w:p>
+    <w:p>
+      <w:pPr>
+        <w:pStyle w:val="PargrafodaLista"/>
+        <w:numPr>
+          <w:ilvl w:val="0"/>
+          <w:numId w:val="1"/>
+        </w:numPr>
+        <w:spacing w:line="360" w:lineRule="auto"/>
+        <w:rPr>
+          <w:rFonts w:ascii="Arial" w:hAnsi="Arial" w:cs="Arial"/>
+          <w:sz w:val="24"/>
+          <w:szCs w:val="24"/>
+        </w:rPr>
+      </w:pPr>
+      <w:r>
+        <w:rPr>
+          <w:rFonts w:ascii="Arial" w:hAnsi="Arial" w:cs="Arial"/>
+          <w:b/>
+          <w:bCs/>
+          <w:sz w:val="24"/>
+          <w:szCs w:val="24"/>
+        </w:rPr>
+        <w:t>Livro:</w:t>
+      </w:r>
+      <w:r>
+        <w:rPr>
+          <w:rFonts w:ascii="Arial" w:hAnsi="Arial" w:cs="Arial"/>
+          <w:sz w:val="24"/>
+          <w:szCs w:val="24"/>
+        </w:rPr>
+        <w:br/>
+        <w:t xml:space="preserve">O Lobo de Wall Street </w:t>
+      </w:r>
+      <w:r>
+        <w:rPr>
+          <w:rFonts w:ascii="Arial" w:hAnsi="Arial" w:cs="Arial"/>
+          <w:sz w:val="24"/>
+          <w:szCs w:val="24"/>
+        </w:rPr>
+        <w:br/>
+      </w:r>
+      <w:r>
+        <w:rPr>
+          <w:rFonts w:ascii="Arial" w:hAnsi="Arial" w:cs="Arial"/>
+          <w:sz w:val="20"/>
+          <w:szCs w:val="20"/>
+        </w:rPr>
+        <w:t>(Jordan Belfort)</w:t>
+      </w:r>
+      <w:r>
+        <w:rPr>
+          <w:rFonts w:ascii="Arial" w:hAnsi="Arial" w:cs="Arial"/>
+          <w:sz w:val="24"/>
+          <w:szCs w:val="24"/>
+        </w:rPr>
+        <w:br/>
+      </w:r>
+    </w:p>
+    <w:p>
+      <w:pPr>
+        <w:pStyle w:val="PargrafodaLista"/>
+        <w:numPr>
+          <w:ilvl w:val="0"/>
+          <w:numId w:val="1"/>
+        </w:numPr>
+        <w:spacing w:line="360" w:lineRule="auto"/>
+        <w:rPr>
+          <w:rFonts w:ascii="Arial" w:hAnsi="Arial" w:cs="Arial"/>
+          <w:sz w:val="24"/>
+          <w:szCs w:val="24"/>
+        </w:rPr>
+      </w:pPr>
+      <w:r>
+        <w:rPr>
+          <w:rFonts w:ascii="Arial" w:hAnsi="Arial" w:cs="Arial"/>
+          <w:sz w:val="24"/>
+          <w:szCs w:val="24"/>
+        </w:rPr>
+        <w:t xml:space="preserve">Livro: </w:t>
+      </w:r>
     </w:p>
     <w:sectPr>
       <w:pgSz w:w="11906" w:h="16838"/>
@@ -669,6 +828,7 @@
   <w:style w:type="character" w:default="1" w:styleId="Fontepargpadro">
     <w:name w:val="Default Paragraph Font"/>
     <w:uiPriority w:val="1"/>
+    <w:semiHidden/>
     <w:unhideWhenUsed/>
   </w:style>
   <w:style w:type="table" w:default="1" w:styleId="Tabelanormal">

</xml_diff>

<commit_message>
docs: atualizar indicacao de livros
</commit_message>
<xml_diff>
--- a/indicacao_livros_estagiario_senior.docx
+++ b/indicacao_livros_estagiario_senior.docx
@@ -4,7 +4,7 @@
   <w:body>
     <w:p>
       <w:pPr>
-        <w:spacing w:line="360" w:lineRule="auto"/>
+        <w:spacing w:line="276" w:lineRule="auto"/>
         <w:jc w:val="center"/>
         <w:rPr>
           <w:rFonts w:ascii="Arial" w:hAnsi="Arial" w:cs="Arial"/>
@@ -53,7 +53,7 @@
           <w:ilvl w:val="0"/>
           <w:numId w:val="1"/>
         </w:numPr>
-        <w:spacing w:line="360" w:lineRule="auto"/>
+        <w:spacing w:line="276" w:lineRule="auto"/>
         <w:rPr>
           <w:rFonts w:ascii="Arial" w:hAnsi="Arial" w:cs="Arial"/>
           <w:sz w:val="24"/>
@@ -69,6 +69,14 @@
           <w:szCs w:val="24"/>
         </w:rPr>
         <w:t>Livro:</w:t>
+      </w:r>
+      <w:r>
+        <w:rPr>
+          <w:rFonts w:ascii="Arial" w:hAnsi="Arial" w:cs="Arial"/>
+          <w:sz w:val="24"/>
+          <w:szCs w:val="24"/>
+        </w:rPr>
+        <w:br/>
       </w:r>
       <w:r>
         <w:rPr>
@@ -152,7 +160,7 @@
           <w:ilvl w:val="0"/>
           <w:numId w:val="1"/>
         </w:numPr>
-        <w:spacing w:line="360" w:lineRule="auto"/>
+        <w:spacing w:line="276" w:lineRule="auto"/>
         <w:rPr>
           <w:rFonts w:ascii="Arial" w:hAnsi="Arial" w:cs="Arial"/>
           <w:sz w:val="24"/>
@@ -243,7 +251,7 @@
           <w:ilvl w:val="0"/>
           <w:numId w:val="1"/>
         </w:numPr>
-        <w:spacing w:line="360" w:lineRule="auto"/>
+        <w:spacing w:line="276" w:lineRule="auto"/>
         <w:rPr>
           <w:rFonts w:ascii="Arial" w:hAnsi="Arial" w:cs="Arial"/>
           <w:sz w:val="24"/>
@@ -301,20 +309,159 @@
           <w:ilvl w:val="0"/>
           <w:numId w:val="1"/>
         </w:numPr>
-        <w:spacing w:line="360" w:lineRule="auto"/>
-        <w:rPr>
-          <w:rFonts w:ascii="Arial" w:hAnsi="Arial" w:cs="Arial"/>
-          <w:sz w:val="24"/>
-          <w:szCs w:val="24"/>
-        </w:rPr>
-      </w:pPr>
-      <w:r>
-        <w:rPr>
-          <w:rFonts w:ascii="Arial" w:hAnsi="Arial" w:cs="Arial"/>
-          <w:sz w:val="24"/>
-          <w:szCs w:val="24"/>
-        </w:rPr>
-        <w:t xml:space="preserve">Livro: </w:t>
+        <w:spacing w:line="276" w:lineRule="auto"/>
+        <w:rPr>
+          <w:rFonts w:ascii="Arial" w:hAnsi="Arial" w:cs="Arial"/>
+          <w:sz w:val="24"/>
+          <w:szCs w:val="24"/>
+        </w:rPr>
+      </w:pPr>
+      <w:r>
+        <w:rPr>
+          <w:rFonts w:ascii="Arial" w:hAnsi="Arial" w:cs="Arial"/>
+          <w:b/>
+          <w:bCs/>
+          <w:sz w:val="24"/>
+          <w:szCs w:val="24"/>
+        </w:rPr>
+        <w:t>Livro:</w:t>
+      </w:r>
+      <w:r>
+        <w:rPr>
+          <w:rFonts w:ascii="Arial" w:hAnsi="Arial" w:cs="Arial"/>
+          <w:sz w:val="24"/>
+          <w:szCs w:val="24"/>
+        </w:rPr>
+        <w:t xml:space="preserve"> </w:t>
+      </w:r>
+      <w:r>
+        <w:rPr>
+          <w:rFonts w:ascii="Arial" w:hAnsi="Arial" w:cs="Arial"/>
+          <w:sz w:val="24"/>
+          <w:szCs w:val="24"/>
+        </w:rPr>
+        <w:br/>
+      </w:r>
+      <w:proofErr w:type="spellStart"/>
+      <w:r>
+        <w:rPr>
+          <w:rFonts w:ascii="Arial" w:hAnsi="Arial" w:cs="Arial"/>
+          <w:sz w:val="24"/>
+          <w:szCs w:val="24"/>
+        </w:rPr>
+        <w:t>Mindset</w:t>
+      </w:r>
+      <w:proofErr w:type="spellEnd"/>
+      <w:r>
+        <w:rPr>
+          <w:rFonts w:ascii="Arial" w:hAnsi="Arial" w:cs="Arial"/>
+          <w:sz w:val="24"/>
+          <w:szCs w:val="24"/>
+        </w:rPr>
+        <w:t xml:space="preserve">: A nova psicologia do sucesso </w:t>
+      </w:r>
+      <w:r>
+        <w:rPr>
+          <w:rFonts w:ascii="Arial" w:hAnsi="Arial" w:cs="Arial"/>
+          <w:sz w:val="24"/>
+          <w:szCs w:val="24"/>
+        </w:rPr>
+        <w:br/>
+      </w:r>
+      <w:r>
+        <w:rPr>
+          <w:rFonts w:ascii="Arial" w:hAnsi="Arial" w:cs="Arial"/>
+          <w:sz w:val="20"/>
+          <w:szCs w:val="20"/>
+        </w:rPr>
+        <w:t xml:space="preserve">(Carol S. </w:t>
+      </w:r>
+      <w:proofErr w:type="spellStart"/>
+      <w:r>
+        <w:rPr>
+          <w:rFonts w:ascii="Arial" w:hAnsi="Arial" w:cs="Arial"/>
+          <w:sz w:val="20"/>
+          <w:szCs w:val="20"/>
+        </w:rPr>
+        <w:t>Dweck</w:t>
+      </w:r>
+      <w:proofErr w:type="spellEnd"/>
+      <w:r>
+        <w:rPr>
+          <w:rFonts w:ascii="Arial" w:hAnsi="Arial" w:cs="Arial"/>
+          <w:sz w:val="20"/>
+          <w:szCs w:val="20"/>
+        </w:rPr>
+        <w:t xml:space="preserve">, </w:t>
+      </w:r>
+      <w:proofErr w:type="spellStart"/>
+      <w:r>
+        <w:rPr>
+          <w:rFonts w:ascii="Arial" w:hAnsi="Arial" w:cs="Arial"/>
+          <w:sz w:val="20"/>
+          <w:szCs w:val="20"/>
+        </w:rPr>
+        <w:t>ph.D.</w:t>
+      </w:r>
+      <w:proofErr w:type="spellEnd"/>
+      <w:r>
+        <w:rPr>
+          <w:rFonts w:ascii="Arial" w:hAnsi="Arial" w:cs="Arial"/>
+          <w:sz w:val="20"/>
+          <w:szCs w:val="20"/>
+        </w:rPr>
+        <w:t>)</w:t>
+      </w:r>
+      <w:r>
+        <w:rPr>
+          <w:rFonts w:ascii="Arial" w:hAnsi="Arial" w:cs="Arial"/>
+          <w:sz w:val="24"/>
+          <w:szCs w:val="24"/>
+        </w:rPr>
+        <w:br/>
+      </w:r>
+      <w:r>
+        <w:rPr>
+          <w:rFonts w:ascii="Arial" w:hAnsi="Arial" w:cs="Arial"/>
+          <w:sz w:val="24"/>
+          <w:szCs w:val="24"/>
+        </w:rPr>
+        <w:br/>
+        <w:t>O poder do hábito</w:t>
+      </w:r>
+      <w:r>
+        <w:rPr>
+          <w:rFonts w:ascii="Arial" w:hAnsi="Arial" w:cs="Arial"/>
+          <w:sz w:val="24"/>
+          <w:szCs w:val="24"/>
+        </w:rPr>
+        <w:br/>
+      </w:r>
+      <w:r>
+        <w:rPr>
+          <w:rFonts w:ascii="Arial" w:hAnsi="Arial" w:cs="Arial"/>
+          <w:sz w:val="20"/>
+          <w:szCs w:val="20"/>
+        </w:rPr>
+        <w:t xml:space="preserve">(Charles </w:t>
+      </w:r>
+      <w:proofErr w:type="spellStart"/>
+      <w:r>
+        <w:rPr>
+          <w:rFonts w:ascii="Arial" w:hAnsi="Arial" w:cs="Arial"/>
+          <w:sz w:val="20"/>
+          <w:szCs w:val="20"/>
+        </w:rPr>
+        <w:t>Duhigg</w:t>
+      </w:r>
+      <w:proofErr w:type="spellEnd"/>
+      <w:r>
+        <w:rPr>
+          <w:rFonts w:ascii="Arial" w:hAnsi="Arial" w:cs="Arial"/>
+          <w:sz w:val="20"/>
+          <w:szCs w:val="20"/>
+        </w:rPr>
+        <w:t>)</w:t>
       </w:r>
     </w:p>
     <w:sectPr>
@@ -332,17 +479,17 @@
   <w:abstractNum w:abstractNumId="0" w15:restartNumberingAfterBreak="0">
     <w:nsid w:val="02AF1C3E"/>
     <w:multiLevelType w:val="hybridMultilevel"/>
-    <w:tmpl w:val="7286ED24"/>
-    <w:lvl w:ilvl="0" w:tplc="0416000F">
+    <w:tmpl w:val="6B96EB64"/>
+    <w:lvl w:ilvl="0" w:tplc="04160001">
       <w:start w:val="1"/>
-      <w:numFmt w:val="decimal"/>
-      <w:lvlText w:val="%1."/>
+      <w:numFmt w:val="bullet"/>
+      <w:lvlText w:val=""/>
       <w:lvlJc w:val="left"/>
       <w:pPr>
         <w:ind w:left="720" w:hanging="360"/>
       </w:pPr>
       <w:rPr>
-        <w:rFonts w:hint="default"/>
+        <w:rFonts w:ascii="Symbol" w:hAnsi="Symbol" w:hint="default"/>
       </w:rPr>
     </w:lvl>
     <w:lvl w:ilvl="1" w:tplc="04160019" w:tentative="1">

</xml_diff>

<commit_message>
docs: atualizar indicação de livros
</commit_message>
<xml_diff>
--- a/indicacao_livros_estagiario_senior.docx
+++ b/indicacao_livros_estagiario_senior.docx
@@ -86,7 +86,6 @@
         </w:rPr>
         <w:br/>
       </w:r>
-      <w:proofErr w:type="gramStart"/>
       <w:r>
         <w:rPr>
           <w:rFonts w:ascii="Arial" w:hAnsi="Arial" w:cs="Arial"/>
@@ -109,16 +108,7 @@
           <w:sz w:val="24"/>
           <w:szCs w:val="24"/>
         </w:rPr>
-        <w:t>que</w:t>
-      </w:r>
-      <w:proofErr w:type="gramEnd"/>
-      <w:r>
-        <w:rPr>
-          <w:rFonts w:ascii="Arial" w:hAnsi="Arial" w:cs="Arial"/>
-          <w:sz w:val="24"/>
-          <w:szCs w:val="24"/>
-        </w:rPr>
-        <w:t xml:space="preserve"> os generalistas vencem em um mundo de especialistas. </w:t>
+        <w:t xml:space="preserve">que os generalistas vencem em um mundo de especialistas. </w:t>
       </w:r>
       <w:r>
         <w:rPr>
@@ -462,6 +452,96 @@
           <w:szCs w:val="20"/>
         </w:rPr>
         <w:t>)</w:t>
+      </w:r>
+      <w:r>
+        <w:rPr>
+          <w:rFonts w:ascii="Arial" w:hAnsi="Arial" w:cs="Arial"/>
+          <w:sz w:val="20"/>
+          <w:szCs w:val="20"/>
+        </w:rPr>
+        <w:br/>
+      </w:r>
+    </w:p>
+    <w:p>
+      <w:pPr>
+        <w:pStyle w:val="PargrafodaLista"/>
+        <w:numPr>
+          <w:ilvl w:val="0"/>
+          <w:numId w:val="1"/>
+        </w:numPr>
+        <w:spacing w:line="276" w:lineRule="auto"/>
+        <w:rPr>
+          <w:rFonts w:ascii="Arial" w:hAnsi="Arial" w:cs="Arial"/>
+          <w:sz w:val="24"/>
+          <w:szCs w:val="24"/>
+        </w:rPr>
+      </w:pPr>
+      <w:r>
+        <w:rPr>
+          <w:rFonts w:ascii="Arial" w:hAnsi="Arial" w:cs="Arial"/>
+          <w:sz w:val="24"/>
+          <w:szCs w:val="24"/>
+        </w:rPr>
+        <w:t xml:space="preserve">Livro: </w:t>
+      </w:r>
+      <w:r>
+        <w:rPr>
+          <w:rFonts w:ascii="Arial" w:hAnsi="Arial" w:cs="Arial"/>
+          <w:sz w:val="24"/>
+          <w:szCs w:val="24"/>
+        </w:rPr>
+        <w:br/>
+        <w:t xml:space="preserve">Descubra seus pontos fortes 2.0 </w:t>
+      </w:r>
+      <w:r>
+        <w:rPr>
+          <w:rFonts w:ascii="Arial" w:hAnsi="Arial" w:cs="Arial"/>
+          <w:sz w:val="24"/>
+          <w:szCs w:val="24"/>
+        </w:rPr>
+        <w:br/>
+      </w:r>
+      <w:r>
+        <w:rPr>
+          <w:rFonts w:ascii="Arial" w:hAnsi="Arial" w:cs="Arial"/>
+          <w:sz w:val="20"/>
+          <w:szCs w:val="20"/>
+        </w:rPr>
+        <w:t>(</w:t>
+      </w:r>
+      <w:r>
+        <w:rPr>
+          <w:rFonts w:ascii="Arial" w:hAnsi="Arial" w:cs="Arial"/>
+          <w:sz w:val="20"/>
+          <w:szCs w:val="20"/>
+        </w:rPr>
+        <w:t xml:space="preserve">Tom </w:t>
+      </w:r>
+      <w:proofErr w:type="spellStart"/>
+      <w:r>
+        <w:rPr>
+          <w:rFonts w:ascii="Arial" w:hAnsi="Arial" w:cs="Arial"/>
+          <w:sz w:val="20"/>
+          <w:szCs w:val="20"/>
+        </w:rPr>
+        <w:t>Rath</w:t>
+      </w:r>
+      <w:proofErr w:type="spellEnd"/>
+      <w:r>
+        <w:rPr>
+          <w:rFonts w:ascii="Arial" w:hAnsi="Arial" w:cs="Arial"/>
+          <w:sz w:val="20"/>
+          <w:szCs w:val="20"/>
+        </w:rPr>
+        <w:t>)</w:t>
+      </w:r>
+      <w:r>
+        <w:rPr>
+          <w:rFonts w:ascii="Arial" w:hAnsi="Arial" w:cs="Arial"/>
+          <w:sz w:val="24"/>
+          <w:szCs w:val="24"/>
+        </w:rPr>
+        <w:t xml:space="preserve"> </w:t>
       </w:r>
     </w:p>
     <w:sectPr>

</xml_diff>